<commit_message>
added in functionality for interactable obstacles with camera raycast working
</commit_message>
<xml_diff>
--- a/PhysicsInGames/AssessmentStuff/Briefs+/Project Brief - Joseph Huskey.docx
+++ b/PhysicsInGames/AssessmentStuff/Briefs+/Project Brief - Joseph Huskey.docx
@@ -25,56 +25,6 @@
       </w:r>
       <w:r>
         <w:t>Brief</w:t>
-      </w:r>
-    </w:p>
-    <w:p>
-      <w:r>
-        <w:t xml:space="preserve">This is a </w:t>
-      </w:r>
-      <w:r>
-        <w:t>template to help guide you</w:t>
-      </w:r>
-      <w:r>
-        <w:t xml:space="preserve"> </w:t>
-      </w:r>
-      <w:r>
-        <w:t>on writing</w:t>
-      </w:r>
-      <w:r>
-        <w:t xml:space="preserve"> </w:t>
-      </w:r>
-      <w:r>
-        <w:t>the brief</w:t>
-      </w:r>
-      <w:r>
-        <w:t xml:space="preserve"> for your </w:t>
-      </w:r>
-      <w:r>
-        <w:t>project</w:t>
-      </w:r>
-      <w:r>
-        <w:t>.</w:t>
-      </w:r>
-      <w:r>
-        <w:t xml:space="preserve"> Feel free to edit and modify this as you choose </w:t>
-      </w:r>
-      <w:proofErr w:type="gramStart"/>
-      <w:r>
-        <w:t>as long as</w:t>
-      </w:r>
-      <w:proofErr w:type="gramEnd"/>
-      <w:r>
-        <w:t xml:space="preserve"> it meets the requirements laid forth in the rubric as defined on Canvas and the Subject and Assessment Guide.</w:t>
-      </w:r>
-    </w:p>
-    <w:p>
-      <w:r>
-        <w:t>Each section will contain a brief passage of text that describes what you should expect to write. Please remove these passages before submitting your brief for review.</w:t>
-      </w:r>
-    </w:p>
-    <w:p>
-      <w:r>
-        <w:t>You may amend your brief throughout the subject where necessary with discussion with your instructor.</w:t>
       </w:r>
     </w:p>
     <w:p>
@@ -189,7 +139,16 @@
           <w:sz w:val="24"/>
           <w:szCs w:val="24"/>
         </w:rPr>
-        <w:t xml:space="preserve"> – not quite sure yet maybe an objective?</w:t>
+        <w:t xml:space="preserve"> – </w:t>
+      </w:r>
+      <w:r>
+        <w:rPr>
+          <w:rFonts w:ascii="Arial" w:eastAsia="Times New Roman" w:hAnsi="Arial" w:cs="Arial"/>
+          <w:color w:val="2D3B45"/>
+          <w:sz w:val="24"/>
+          <w:szCs w:val="24"/>
+        </w:rPr>
+        <w:t>currently planning to just have a ragdoll character/obstacle somewhere in the stage</w:t>
       </w:r>
     </w:p>
     <w:p>
@@ -234,7 +193,16 @@
           <w:sz w:val="24"/>
           <w:szCs w:val="24"/>
         </w:rPr>
-        <w:t>to pick up the ball and drop it at a chosen point on the course.</w:t>
+        <w:t xml:space="preserve">to </w:t>
+      </w:r>
+      <w:r>
+        <w:rPr>
+          <w:rFonts w:ascii="Arial" w:eastAsia="Times New Roman" w:hAnsi="Arial" w:cs="Arial"/>
+          <w:color w:val="2D3B45"/>
+          <w:sz w:val="24"/>
+          <w:szCs w:val="24"/>
+        </w:rPr>
+        <w:t xml:space="preserve">interact with obstacles to help the ball get through the course. </w:t>
       </w:r>
     </w:p>
     <w:p>
@@ -302,12 +270,16 @@
           <w:sz w:val="24"/>
           <w:szCs w:val="24"/>
         </w:rPr>
-        <w:t xml:space="preserve"> – not quite sure yet</w:t>
-      </w:r>
-    </w:p>
-    <w:p>
-      <w:r>
-        <w:br w:type="page"/>
+        <w:t xml:space="preserve"> – </w:t>
+      </w:r>
+      <w:r>
+        <w:rPr>
+          <w:rFonts w:ascii="Arial" w:eastAsia="Times New Roman" w:hAnsi="Arial" w:cs="Arial"/>
+          <w:color w:val="2D3B45"/>
+          <w:sz w:val="24"/>
+          <w:szCs w:val="24"/>
+        </w:rPr>
+        <w:t>Currently planned to have objects the player can control at certain points in the stage</w:t>
       </w:r>
     </w:p>
     <w:p>
@@ -315,7 +287,6 @@
         <w:pStyle w:val="Heading1"/>
       </w:pPr>
       <w:r>
-        <w:lastRenderedPageBreak/>
         <w:t>Additional Third-Party Libraries</w:t>
       </w:r>
     </w:p>
@@ -373,169 +344,64 @@
     </w:p>
     <w:p>
       <w:r>
-        <w:t>Please list</w:t>
-      </w:r>
-      <w:r>
-        <w:t xml:space="preserve"> and explain the reason for</w:t>
-      </w:r>
-      <w:r>
-        <w:t xml:space="preserve"> any notable </w:t>
-      </w:r>
-      <w:r>
-        <w:rPr>
-          <w:b/>
-          <w:bCs/>
-        </w:rPr>
+        <w:t>Currently don’t plan to use any out of the ordinary mathematical operations.</w:t>
+      </w:r>
+    </w:p>
+    <w:p>
+      <w:pPr>
+        <w:pStyle w:val="Heading2"/>
+      </w:pPr>
+      <w:r>
+        <w:t>Advanced Algorithms</w:t>
+      </w:r>
+    </w:p>
+    <w:p>
+      <w:r>
+        <w:t xml:space="preserve">Currently don’t plan to use </w:t>
+      </w:r>
+      <w:r>
+        <w:t xml:space="preserve">any advanced </w:t>
+      </w:r>
+      <w:r>
         <w:t>mathematical operations</w:t>
       </w:r>
       <w:r>
-        <w:t xml:space="preserve"> that your </w:t>
+        <w:t>.</w:t>
+      </w:r>
+    </w:p>
+    <w:p>
+      <w:pPr>
+        <w:pStyle w:val="Heading1"/>
+      </w:pPr>
+      <w:r>
+        <w:t>Research Material</w:t>
+      </w:r>
+    </w:p>
+    <w:p>
+      <w:r>
+        <w:t>Optionally, p</w:t>
+      </w:r>
+      <w:r>
+        <w:t xml:space="preserve">lease include links or references to other research material that helped you develop this </w:t>
       </w:r>
       <w:r>
         <w:t>brief</w:t>
       </w:r>
       <w:r>
-        <w:t xml:space="preserve"> will need to undertake.</w:t>
-      </w:r>
-      <w:r>
-        <w:t xml:space="preserve"> The use of vector math alone is not notable – it is very common in game development to make use of vectors. </w:t>
-      </w:r>
-    </w:p>
-    <w:p>
-      <w:r>
-        <w:t xml:space="preserve">For example, </w:t>
-      </w:r>
-      <w:r>
-        <w:t>it is notable and worth mentioning that your project will</w:t>
-      </w:r>
-      <w:r>
-        <w:t xml:space="preserve"> calculation </w:t>
-      </w:r>
-      <w:r>
-        <w:rPr>
-          <w:i/>
-          <w:iCs/>
-        </w:rPr>
-        <w:t>barycentric coordinates</w:t>
-      </w:r>
-      <w:r>
-        <w:t xml:space="preserve"> </w:t>
-      </w:r>
-      <w:r>
-        <w:t>to</w:t>
-      </w:r>
-      <w:r>
-        <w:t xml:space="preserve"> create a software renderer </w:t>
-      </w:r>
-      <w:r>
-        <w:t xml:space="preserve">that will interpolate values for use </w:t>
-      </w:r>
-      <w:r>
-        <w:t xml:space="preserve">in its </w:t>
-      </w:r>
-      <w:r>
-        <w:t>fragment shader</w:t>
-      </w:r>
-      <w:r>
-        <w:t xml:space="preserve"> stage</w:t>
-      </w:r>
-      <w:r>
         <w:t>.</w:t>
       </w:r>
     </w:p>
     <w:p>
       <w:pPr>
-        <w:pStyle w:val="Heading2"/>
-      </w:pPr>
-      <w:r>
-        <w:t>Advanced Algorithms</w:t>
-      </w:r>
-    </w:p>
-    <w:p>
-      <w:r>
-        <w:t>Additionally, please list</w:t>
-      </w:r>
-      <w:r>
-        <w:t xml:space="preserve"> and explain the reason for</w:t>
-      </w:r>
-      <w:r>
-        <w:t xml:space="preserve"> any notable</w:t>
-      </w:r>
-      <w:r>
-        <w:t xml:space="preserve"> </w:t>
-      </w:r>
-      <w:r>
-        <w:rPr>
-          <w:b/>
-          <w:bCs/>
-        </w:rPr>
-        <w:t xml:space="preserve">advanced </w:t>
-      </w:r>
-      <w:r>
-        <w:rPr>
-          <w:b/>
-          <w:bCs/>
-        </w:rPr>
-        <w:t>algorithms</w:t>
-      </w:r>
-      <w:r>
-        <w:t xml:space="preserve"> that your </w:t>
-      </w:r>
-      <w:r>
-        <w:t>brief</w:t>
-      </w:r>
-      <w:r>
-        <w:t xml:space="preserve"> will need to undertake.</w:t>
-      </w:r>
-    </w:p>
-    <w:p>
-      <w:r>
-        <w:t xml:space="preserve">For example, it is notable and worth mentioning that your program will implement </w:t>
-      </w:r>
-      <w:r>
-        <w:rPr>
-          <w:i/>
-          <w:iCs/>
-        </w:rPr>
-        <w:t>behavior trees</w:t>
-      </w:r>
-      <w:r>
-        <w:t xml:space="preserve"> as a part of creating a robust set of designer-friendly tools for authoring behavior trees.</w:t>
-      </w:r>
-    </w:p>
-    <w:p>
-      <w:pPr>
         <w:pStyle w:val="Heading1"/>
       </w:pPr>
       <w:r>
-        <w:t>Research Material</w:t>
-      </w:r>
-    </w:p>
-    <w:p>
-      <w:r>
-        <w:t>Optionally, p</w:t>
-      </w:r>
-      <w:r>
-        <w:t xml:space="preserve">lease include links or references to other research material that helped you develop this </w:t>
-      </w:r>
-      <w:r>
-        <w:t>brief</w:t>
-      </w:r>
-      <w:r>
-        <w:t>.</w:t>
-      </w:r>
-    </w:p>
-    <w:p>
-      <w:pPr>
-        <w:pStyle w:val="Heading1"/>
-      </w:pPr>
-      <w:r>
         <w:t>Technical Risks</w:t>
       </w:r>
     </w:p>
     <w:p>
       <w:r>
-        <w:t>If there any risks or further considerations that provide cause for concern, please list them here.</w:t>
+        <w:t>Currently there aren’t any technical risks that can be thought of.</w:t>
       </w:r>
     </w:p>
     <w:p>
@@ -1765,9 +1631,12 @@
 </file>
 
 <file path=customXml/item1.xml><?xml version="1.0" encoding="utf-8"?>
-<p:properties xmlns:p="http://schemas.microsoft.com/office/2006/metadata/properties" xmlns:xsi="http://www.w3.org/2001/XMLSchema-instance" xmlns:pc="http://schemas.microsoft.com/office/infopath/2007/PartnerControls">
-  <documentManagement/>
-</p:properties>
+<?mso-contentType ?>
+<FormTemplates xmlns="http://schemas.microsoft.com/sharepoint/v3/contenttype/forms">
+  <Display>DocumentLibraryForm</Display>
+  <Edit>DocumentLibraryForm</Edit>
+  <New>DocumentLibraryForm</New>
+</FormTemplates>
 </file>
 
 <file path=customXml/item2.xml><?xml version="1.0" encoding="utf-8"?>
@@ -1988,19 +1857,15 @@
 </file>
 
 <file path=customXml/item3.xml><?xml version="1.0" encoding="utf-8"?>
-<?mso-contentType ?>
-<FormTemplates xmlns="http://schemas.microsoft.com/sharepoint/v3/contenttype/forms">
-  <Display>DocumentLibraryForm</Display>
-  <Edit>DocumentLibraryForm</Edit>
-  <New>DocumentLibraryForm</New>
-</FormTemplates>
+<p:properties xmlns:p="http://schemas.microsoft.com/office/2006/metadata/properties" xmlns:xsi="http://www.w3.org/2001/XMLSchema-instance" xmlns:pc="http://schemas.microsoft.com/office/infopath/2007/PartnerControls">
+  <documentManagement/>
+</p:properties>
 </file>
 
 <file path=customXml/itemProps1.xml><?xml version="1.0" encoding="utf-8"?>
-<ds:datastoreItem xmlns:ds="http://schemas.openxmlformats.org/officeDocument/2006/customXml" ds:itemID="{CFD696C6-B20F-4368-9FB9-27D722436D58}">
+<ds:datastoreItem xmlns:ds="http://schemas.openxmlformats.org/officeDocument/2006/customXml" ds:itemID="{DFDD4B4A-A584-4C15-9E19-829B0AFB716C}">
   <ds:schemaRefs>
-    <ds:schemaRef ds:uri="http://schemas.microsoft.com/office/2006/metadata/properties"/>
-    <ds:schemaRef ds:uri="http://schemas.microsoft.com/office/infopath/2007/PartnerControls"/>
+    <ds:schemaRef ds:uri="http://schemas.microsoft.com/sharepoint/v3/contenttype/forms"/>
   </ds:schemaRefs>
 </ds:datastoreItem>
 </file>
@@ -2025,9 +1890,10 @@
 </file>
 
 <file path=customXml/itemProps3.xml><?xml version="1.0" encoding="utf-8"?>
-<ds:datastoreItem xmlns:ds="http://schemas.openxmlformats.org/officeDocument/2006/customXml" ds:itemID="{DFDD4B4A-A584-4C15-9E19-829B0AFB716C}">
+<ds:datastoreItem xmlns:ds="http://schemas.openxmlformats.org/officeDocument/2006/customXml" ds:itemID="{CFD696C6-B20F-4368-9FB9-27D722436D58}">
   <ds:schemaRefs>
-    <ds:schemaRef ds:uri="http://schemas.microsoft.com/sharepoint/v3/contenttype/forms"/>
+    <ds:schemaRef ds:uri="http://schemas.microsoft.com/office/2006/metadata/properties"/>
+    <ds:schemaRef ds:uri="http://schemas.microsoft.com/office/infopath/2007/PartnerControls"/>
   </ds:schemaRefs>
 </ds:datastoreItem>
 </file>
</xml_diff>